<commit_message>
Update HTL Anichstraße Vorlage_DA_sRDP_V1.4.docx
</commit_message>
<xml_diff>
--- a/HTL Anichstraße Vorlage_DA_sRDP_V1.4.docx
+++ b/HTL Anichstraße Vorlage_DA_sRDP_V1.4.docx
@@ -3274,23 +3274,7 @@
           <w:color w:val="0000FF"/>
           <w:lang w:val="en-US"/>
         </w:rPr>
-        <w:t xml:space="preserve">This thesis deals with the various questions concerning learning for adults – with the aim to describe learning cultures which support the concept of live-long learning (LLL). The learning ability of adults and the various motives which lead to adults learning are the starting point of this thesis. The following analysis on self-directed learning as well as the resulting new attribution of roles and tasks which arise for learners, </w:t>
-      </w:r>
-      <w:proofErr w:type="gramStart"/>
-      <w:r>
-        <w:rPr>
-          <w:color w:val="0000FF"/>
-          <w:lang w:val="en-US"/>
-        </w:rPr>
-        <w:t>trainers</w:t>
-      </w:r>
-      <w:proofErr w:type="gramEnd"/>
-      <w:r>
-        <w:rPr>
-          <w:color w:val="0000FF"/>
-          <w:lang w:val="en-US"/>
-        </w:rPr>
-        <w:t xml:space="preserve"> and institutions in adult education, shall demonstrate first possibilities to contribute to the implementation of the concept of LLL. In addition, the role of information and communication technologies in the framework of LLL will be closer described in context of self-directed learning processes of adults as the opening of new forms of communication and co-operation independent of location and time between learners as well as between learners and tutors gains more importance. </w:t>
+        <w:t xml:space="preserve">This thesis deals with the various questions concerning learning for adults – with the aim to describe learning cultures which support the concept of live-long learning (LLL). The learning ability of adults and the various motives which lead to adults learning are the starting point of this thesis. The following analysis on self-directed learning as well as the resulting new attribution of roles and tasks which arise for learners, trainers and institutions in adult education, shall demonstrate first possibilities to contribute to the implementation of the concept of LLL. In addition, the role of information and communication technologies in the framework of LLL will be closer described in context of self-directed learning processes of adults as the opening of new forms of communication and co-operation independent of location and time between learners as well as between learners and tutors gains more importance. </w:t>
       </w:r>
       <w:proofErr w:type="gramStart"/>
       <w:r>
@@ -7104,13 +7088,13 @@
       <w:pPr>
         <w:pStyle w:val="Titel"/>
       </w:pPr>
-      <w:bookmarkStart w:id="5" w:name="_Toc343525846"/>
-      <w:bookmarkStart w:id="6" w:name="_Toc117517535"/>
+      <w:bookmarkStart w:id="5" w:name="_Toc117517535"/>
+      <w:bookmarkStart w:id="6" w:name="_Toc343525846"/>
       <w:r>
         <w:lastRenderedPageBreak/>
         <w:t>Einleitung</w:t>
       </w:r>
-      <w:bookmarkEnd w:id="6"/>
+      <w:bookmarkEnd w:id="5"/>
     </w:p>
     <w:p>
       <w:pPr>
@@ -8927,7 +8911,7 @@
       </w:pPr>
       <w:bookmarkStart w:id="40" w:name="_Toc343525872"/>
       <w:bookmarkStart w:id="41" w:name="_Toc117517562"/>
-      <w:bookmarkEnd w:id="5"/>
+      <w:bookmarkEnd w:id="6"/>
       <w:r>
         <w:t>Abbildungsverzeichnis</w:t>
       </w:r>
@@ -10601,9 +10585,9 @@
         <w:ind w:left="142"/>
       </w:pPr>
       <w:bookmarkStart w:id="52" w:name="_Toc343525865"/>
-      <w:bookmarkStart w:id="53" w:name="OLE_LINK6"/>
-      <w:bookmarkStart w:id="54" w:name="OLE_LINK7"/>
-      <w:bookmarkStart w:id="55" w:name="_Toc117517568"/>
+      <w:bookmarkStart w:id="53" w:name="_Toc117517568"/>
+      <w:bookmarkStart w:id="54" w:name="OLE_LINK6"/>
+      <w:bookmarkStart w:id="55" w:name="OLE_LINK7"/>
       <w:r>
         <w:t xml:space="preserve">A2 </w:t>
       </w:r>
@@ -10611,10 +10595,10 @@
         <w:t>Schlussfolgerung / Projekterfahrung</w:t>
       </w:r>
       <w:bookmarkEnd w:id="52"/>
-      <w:bookmarkEnd w:id="55"/>
-    </w:p>
-    <w:bookmarkEnd w:id="53"/>
+      <w:bookmarkEnd w:id="53"/>
+    </w:p>
     <w:bookmarkEnd w:id="54"/>
+    <w:bookmarkEnd w:id="55"/>
     <w:p/>
     <w:p>
       <w:pPr>
@@ -11486,9 +11470,9 @@
         </w:numPr>
         <w:ind w:left="142"/>
       </w:pPr>
-      <w:bookmarkStart w:id="64" w:name="OLE_LINK10"/>
-      <w:bookmarkStart w:id="65" w:name="OLE_LINK11"/>
-      <w:bookmarkStart w:id="66" w:name="_Toc117517571"/>
+      <w:bookmarkStart w:id="64" w:name="_Toc117517571"/>
+      <w:bookmarkStart w:id="65" w:name="OLE_LINK10"/>
+      <w:bookmarkStart w:id="66" w:name="OLE_LINK11"/>
       <w:r>
         <w:t xml:space="preserve">A5 </w:t>
       </w:r>
@@ -11498,10 +11482,10 @@
       <w:r>
         <w:t>(OPTIONAL)</w:t>
       </w:r>
-      <w:bookmarkEnd w:id="66"/>
-    </w:p>
-    <w:bookmarkEnd w:id="64"/>
+      <w:bookmarkEnd w:id="64"/>
+    </w:p>
     <w:bookmarkEnd w:id="65"/>
+    <w:bookmarkEnd w:id="66"/>
     <w:p>
       <w:pPr>
         <w:rPr>
@@ -16677,21 +16661,6 @@
 </file>
 
 <file path=customXml/item2.xml><?xml version="1.0" encoding="utf-8"?>
-<p:properties xmlns:p="http://schemas.microsoft.com/office/2006/metadata/properties" xmlns:xsi="http://www.w3.org/2001/XMLSchema-instance" xmlns:pc="http://schemas.microsoft.com/office/infopath/2007/PartnerControls">
-  <documentManagement/>
-</p:properties>
-</file>
-
-<file path=customXml/item3.xml><?xml version="1.0" encoding="utf-8"?>
-<?mso-contentType ?>
-<FormTemplates xmlns="http://schemas.microsoft.com/sharepoint/v3/contenttype/forms">
-  <Display>DocumentLibraryForm</Display>
-  <Edit>DocumentLibraryForm</Edit>
-  <New>DocumentLibraryForm</New>
-</FormTemplates>
-</file>
-
-<file path=customXml/item4.xml><?xml version="1.0" encoding="utf-8"?>
 <ct:contentTypeSchema xmlns:ct="http://schemas.microsoft.com/office/2006/metadata/contentType" xmlns:ma="http://schemas.microsoft.com/office/2006/metadata/properties/metaAttributes" ct:_="" ma:_="" ma:contentTypeName="Dokument" ma:contentTypeID="0x0101004742BAA27E806F40A9EEF595746F1CE5" ma:contentTypeVersion="2" ma:contentTypeDescription="Ein neues Dokument erstellen." ma:contentTypeScope="" ma:versionID="760d17a6762c3575f6527e2f5b1a7f4c">
   <xsd:schema xmlns:xsd="http://www.w3.org/2001/XMLSchema" xmlns:xs="http://www.w3.org/2001/XMLSchema" xmlns:p="http://schemas.microsoft.com/office/2006/metadata/properties" xmlns:ns2="838fa374-726e-45be-a15e-f6fab9bcddea" targetNamespace="http://schemas.microsoft.com/office/2006/metadata/properties" ma:root="true" ma:fieldsID="53130c443fda4f0df32c24d448b1cbc9" ns2:_="">
     <xsd:import namespace="838fa374-726e-45be-a15e-f6fab9bcddea"/>
@@ -16823,6 +16792,21 @@
 </ct:contentTypeSchema>
 </file>
 
+<file path=customXml/item3.xml><?xml version="1.0" encoding="utf-8"?>
+<?mso-contentType ?>
+<FormTemplates xmlns="http://schemas.microsoft.com/sharepoint/v3/contenttype/forms">
+  <Display>DocumentLibraryForm</Display>
+  <Edit>DocumentLibraryForm</Edit>
+  <New>DocumentLibraryForm</New>
+</FormTemplates>
+</file>
+
+<file path=customXml/item4.xml><?xml version="1.0" encoding="utf-8"?>
+<p:properties xmlns:p="http://schemas.microsoft.com/office/2006/metadata/properties" xmlns:xsi="http://www.w3.org/2001/XMLSchema-instance" xmlns:pc="http://schemas.microsoft.com/office/infopath/2007/PartnerControls">
+  <documentManagement/>
+</p:properties>
+</file>
+
 <file path=customXml/itemProps1.xml><?xml version="1.0" encoding="utf-8"?>
 <ds:datastoreItem xmlns:ds="http://schemas.openxmlformats.org/officeDocument/2006/customXml" ds:itemID="{9D0CC488-A4DF-4B86-9741-EDEE48908462}">
   <ds:schemaRefs>
@@ -16832,23 +16816,6 @@
 </file>
 
 <file path=customXml/itemProps2.xml><?xml version="1.0" encoding="utf-8"?>
-<ds:datastoreItem xmlns:ds="http://schemas.openxmlformats.org/officeDocument/2006/customXml" ds:itemID="{DF98E418-0DF8-48A3-A45C-D1FDA2A7CD38}">
-  <ds:schemaRefs>
-    <ds:schemaRef ds:uri="http://schemas.microsoft.com/office/2006/metadata/properties"/>
-    <ds:schemaRef ds:uri="http://schemas.microsoft.com/office/infopath/2007/PartnerControls"/>
-  </ds:schemaRefs>
-</ds:datastoreItem>
-</file>
-
-<file path=customXml/itemProps3.xml><?xml version="1.0" encoding="utf-8"?>
-<ds:datastoreItem xmlns:ds="http://schemas.openxmlformats.org/officeDocument/2006/customXml" ds:itemID="{3ADAD4BA-C226-430B-8274-2CC693908729}">
-  <ds:schemaRefs>
-    <ds:schemaRef ds:uri="http://schemas.microsoft.com/sharepoint/v3/contenttype/forms"/>
-  </ds:schemaRefs>
-</ds:datastoreItem>
-</file>
-
-<file path=customXml/itemProps4.xml><?xml version="1.0" encoding="utf-8"?>
 <ds:datastoreItem xmlns:ds="http://schemas.openxmlformats.org/officeDocument/2006/customXml" ds:itemID="{986FC0CC-F7E7-4221-B7D6-2CAE75804CF4}">
   <ds:schemaRefs>
     <ds:schemaRef ds:uri="http://schemas.microsoft.com/office/2006/metadata/contentType"/>
@@ -16864,4 +16831,21 @@
     <ds:schemaRef ds:uri="http://schemas.microsoft.com/internal/obd"/>
   </ds:schemaRefs>
 </ds:datastoreItem>
+</file>
+
+<file path=customXml/itemProps3.xml><?xml version="1.0" encoding="utf-8"?>
+<ds:datastoreItem xmlns:ds="http://schemas.openxmlformats.org/officeDocument/2006/customXml" ds:itemID="{3ADAD4BA-C226-430B-8274-2CC693908729}">
+  <ds:schemaRefs>
+    <ds:schemaRef ds:uri="http://schemas.microsoft.com/sharepoint/v3/contenttype/forms"/>
+  </ds:schemaRefs>
+</ds:datastoreItem>
+</file>
+
+<file path=customXml/itemProps4.xml><?xml version="1.0" encoding="utf-8"?>
+<ds:datastoreItem xmlns:ds="http://schemas.openxmlformats.org/officeDocument/2006/customXml" ds:itemID="{DF98E418-0DF8-48A3-A45C-D1FDA2A7CD38}">
+  <ds:schemaRefs>
+    <ds:schemaRef ds:uri="http://schemas.microsoft.com/office/2006/metadata/properties"/>
+    <ds:schemaRef ds:uri="http://schemas.microsoft.com/office/infopath/2007/PartnerControls"/>
+  </ds:schemaRefs>
+</ds:datastoreItem>
 </file>
</xml_diff>